<commit_message>
updates to analysis file
</commit_message>
<xml_diff>
--- a/Alphabet Soup Analysis.docx
+++ b/Alphabet Soup Analysis.docx
@@ -66,38 +66,12 @@
     </w:p>
     <w:p>
       <w:r>
-        <w:t xml:space="preserve">The nonprofit foundation Alphabet Soup wants a tool that can help it select the applicants for funding with the best chance of success in their ventures. With </w:t>
-      </w:r>
-      <w:r>
-        <w:t>my</w:t>
-      </w:r>
-      <w:r>
-        <w:t xml:space="preserve"> knowledge of machine learning and neural networks, </w:t>
-      </w:r>
-      <w:r>
-        <w:t>I used</w:t>
-      </w:r>
-      <w:r>
-        <w:t xml:space="preserve"> the features in the provided dataset to create a binary classifier that can predict whether applicants will be successful if funded by Alphabet Soup.</w:t>
-      </w:r>
-    </w:p>
-    <w:p>
-      <w:r>
-        <w:t xml:space="preserve">From Alphabet Soup’s business team, </w:t>
-      </w:r>
-      <w:r>
-        <w:t>we</w:t>
-      </w:r>
-      <w:r>
-        <w:t xml:space="preserve"> have received a CSV containing more than 34,000 organizations that have received funding from Alphabet Soup over the years. Within this dataset are </w:t>
-      </w:r>
-      <w:proofErr w:type="gramStart"/>
-      <w:r>
-        <w:t>a number of</w:t>
-      </w:r>
-      <w:proofErr w:type="gramEnd"/>
-      <w:r>
-        <w:t xml:space="preserve"> columns that capture metadata about each organization, such as:</w:t>
+        <w:t>The nonprofit foundation Alphabet Soup wants a tool that can help it select the applicants for funding with the best chance of success in their ventures. With my knowledge of machine learning and neural networks, I used the features in the provided dataset to create a binary classifier that can predict whether applicants will be successful if funded by Alphabet Soup.</w:t>
+      </w:r>
+    </w:p>
+    <w:p>
+      <w:r>
+        <w:t>From Alphabet Soup’s business team, we have received a CSV containing more than 34,000 organizations that have received funding from Alphabet Soup over the years. Within this dataset are a number of columns that capture metadata about each organization, such as:</w:t>
       </w:r>
     </w:p>
     <w:p>
@@ -264,13 +238,7 @@
         </w:numPr>
       </w:pPr>
       <w:r>
-        <w:t>‘</w:t>
-      </w:r>
-      <w:r>
-        <w:t>APPLICATION_TYPE</w:t>
-      </w:r>
-      <w:r>
-        <w:t>’</w:t>
+        <w:t>‘APPLICATION_TYPE’</w:t>
       </w:r>
     </w:p>
     <w:p>
@@ -282,13 +250,7 @@
         </w:numPr>
       </w:pPr>
       <w:r>
-        <w:t>‘</w:t>
-      </w:r>
-      <w:r>
-        <w:t>AFFILIATION</w:t>
-      </w:r>
-      <w:r>
-        <w:t>’</w:t>
+        <w:t>‘AFFILIATION’</w:t>
       </w:r>
     </w:p>
     <w:p>
@@ -300,13 +262,7 @@
         </w:numPr>
       </w:pPr>
       <w:r>
-        <w:t>‘</w:t>
-      </w:r>
-      <w:r>
-        <w:t>CLASSIFICATION</w:t>
-      </w:r>
-      <w:r>
-        <w:t>’</w:t>
+        <w:t>‘CLASSIFICATION’</w:t>
       </w:r>
     </w:p>
     <w:p>
@@ -318,13 +274,7 @@
         </w:numPr>
       </w:pPr>
       <w:r>
-        <w:t>‘</w:t>
-      </w:r>
-      <w:r>
-        <w:t>USE_CASE</w:t>
-      </w:r>
-      <w:r>
-        <w:t>’</w:t>
+        <w:t>‘USE_CASE’</w:t>
       </w:r>
     </w:p>
     <w:p>
@@ -336,13 +286,7 @@
         </w:numPr>
       </w:pPr>
       <w:r>
-        <w:t>‘</w:t>
-      </w:r>
-      <w:r>
-        <w:t>ORGANIZATION</w:t>
-      </w:r>
-      <w:r>
-        <w:t>’</w:t>
+        <w:t>‘ORGANIZATION’</w:t>
       </w:r>
     </w:p>
     <w:p>
@@ -354,13 +298,7 @@
         </w:numPr>
       </w:pPr>
       <w:r>
-        <w:t>‘</w:t>
-      </w:r>
-      <w:r>
-        <w:t>STATUS</w:t>
-      </w:r>
-      <w:r>
-        <w:t>’</w:t>
+        <w:t>‘STATUS’</w:t>
       </w:r>
     </w:p>
     <w:p>
@@ -372,13 +310,7 @@
         </w:numPr>
       </w:pPr>
       <w:r>
-        <w:t>‘</w:t>
-      </w:r>
-      <w:r>
-        <w:t>INCOME_AMT</w:t>
-      </w:r>
-      <w:r>
-        <w:t>’</w:t>
+        <w:t>‘INCOME_AMT’</w:t>
       </w:r>
     </w:p>
     <w:p>
@@ -390,13 +322,7 @@
         </w:numPr>
       </w:pPr>
       <w:r>
-        <w:t>‘</w:t>
-      </w:r>
-      <w:r>
-        <w:t>SPECIAL_CONSIDERATIONS</w:t>
-      </w:r>
-      <w:r>
-        <w:t>’</w:t>
+        <w:t>‘SPECIAL_CONSIDERATIONS’</w:t>
       </w:r>
     </w:p>
     <w:p>
@@ -408,13 +334,7 @@
         </w:numPr>
       </w:pPr>
       <w:r>
-        <w:t>‘</w:t>
-      </w:r>
-      <w:r>
-        <w:t>ASK_AMT</w:t>
-      </w:r>
-      <w:r>
-        <w:t>’</w:t>
+        <w:t>‘ASK_AMT’</w:t>
       </w:r>
     </w:p>
     <w:p>
@@ -492,15 +412,7 @@
         </w:numPr>
       </w:pPr>
       <w:r>
-        <w:t>The data was split into training and testing sets and scaled using ‘</w:t>
-      </w:r>
-      <w:proofErr w:type="spellStart"/>
-      <w:r>
-        <w:t>StandardScaler</w:t>
-      </w:r>
-      <w:proofErr w:type="spellEnd"/>
-      <w:r>
-        <w:t>’</w:t>
+        <w:t>The data was split into training and testing sets and scaled using ‘StandardScaler’</w:t>
       </w:r>
     </w:p>
     <w:p>
@@ -512,15 +424,7 @@
         </w:numPr>
       </w:pPr>
       <w:r>
-        <w:t>Variables were encoded using ‘</w:t>
-      </w:r>
-      <w:proofErr w:type="spellStart"/>
-      <w:r>
-        <w:t>pd.get_dummies</w:t>
-      </w:r>
-      <w:proofErr w:type="spellEnd"/>
-      <w:r>
-        <w:t>’</w:t>
+        <w:t>Variables were encoded using ‘pd.get_dummies’</w:t>
       </w:r>
     </w:p>
     <w:p/>
@@ -547,15 +451,7 @@
         <w:t xml:space="preserve"> were </w:t>
       </w:r>
       <w:r>
-        <w:t xml:space="preserve">utilized to get a base sense of how well the model would perform.  In the next section, the selection of those factors </w:t>
-      </w:r>
-      <w:proofErr w:type="gramStart"/>
-      <w:r>
-        <w:t>were</w:t>
-      </w:r>
-      <w:proofErr w:type="gramEnd"/>
-      <w:r>
-        <w:t xml:space="preserve"> manipulated in or to reach our target goal.</w:t>
+        <w:t>utilized to get a base sense of how well the model would perform.  In the next section, the selection of those factors were manipulated in or to reach our target goal.</w:t>
       </w:r>
     </w:p>
     <w:p>
@@ -629,7 +525,19 @@
     </w:p>
     <w:p>
       <w:r>
-        <w:t xml:space="preserve">After the first few attempts at optimizing the model failed to reach the target goal of 75%, only adjusting the neurons, activator, and layers, I decided to go another route.  This time around, in the preprocessing stage I decided to keep the ‘NAME’ variable as a feature and altered/binned the name of any company with less than 5 instances as “Other.”   </w:t>
+        <w:t>After the first few attempts at optimizing the model failed to reach the target goal of 75%, only adjusting the neurons, activator, and layers, I decided to go another route.  This time around</w:t>
+      </w:r>
+      <w:r>
+        <w:t xml:space="preserve"> (‘</w:t>
+      </w:r>
+      <w:r>
+        <w:t>AlphabetSoupCharity_Optimization_4</w:t>
+      </w:r>
+      <w:r>
+        <w:t>’)</w:t>
+      </w:r>
+      <w:r>
+        <w:t xml:space="preserve">, in the preprocessing stage I decided to keep the ‘NAME’ variable as a feature and altered/binned the name of any company with less than 5 instances as “Other.”   </w:t>
       </w:r>
       <w:r>
         <w:t>Once that was added back in, we were able to achieve an accuracy of 79% and loss of 45% where the accuracy was roughly 4% higher than the goal.</w:t>
@@ -637,23 +545,7 @@
     </w:p>
     <w:p>
       <w:r>
-        <w:t xml:space="preserve">One option to further improve the model would be to use </w:t>
-      </w:r>
-      <w:proofErr w:type="spellStart"/>
-      <w:r>
-        <w:t>Keras</w:t>
-      </w:r>
-      <w:proofErr w:type="spellEnd"/>
-      <w:r>
-        <w:t xml:space="preserve"> Tuner to automate the optimization of the deep learning model.  This will help one select the best model configuration by searching </w:t>
-      </w:r>
-      <w:proofErr w:type="gramStart"/>
-      <w:r>
-        <w:t>through for</w:t>
-      </w:r>
-      <w:proofErr w:type="gramEnd"/>
-      <w:r>
-        <w:t xml:space="preserve"> the most ideal combination of parameters (i.e. layers, neurons, activation functions, etc..).</w:t>
+        <w:t>One option to further improve the model would be to use Keras Tuner to automate the optimization of the deep learning model.  This will help one select the best model configuration by searching through for the most ideal combination of parameters (i.e. layers, neurons, activation functions, etc..).</w:t>
       </w:r>
     </w:p>
     <w:p>
@@ -674,6 +566,9 @@
     </w:p>
     <w:p>
       <w:r>
+        <w:rPr>
+          <w:noProof/>
+        </w:rPr>
         <w:drawing>
           <wp:inline distT="0" distB="0" distL="0" distR="0" wp14:anchorId="34713387" wp14:editId="4C7AA06A">
             <wp:extent cx="4254719" cy="704886"/>
@@ -713,6 +608,9 @@
     </w:p>
     <w:p>
       <w:r>
+        <w:rPr>
+          <w:noProof/>
+        </w:rPr>
         <w:drawing>
           <wp:inline distT="0" distB="0" distL="0" distR="0" wp14:anchorId="7BAA8058" wp14:editId="05791FA9">
             <wp:extent cx="5943600" cy="2253615"/>
@@ -752,6 +650,9 @@
     </w:p>
     <w:p>
       <w:r>
+        <w:rPr>
+          <w:noProof/>
+        </w:rPr>
         <w:drawing>
           <wp:inline distT="0" distB="0" distL="0" distR="0" wp14:anchorId="584F8B96" wp14:editId="725B7D05">
             <wp:extent cx="5943600" cy="2683510"/>
@@ -791,6 +692,9 @@
     </w:p>
     <w:p>
       <w:r>
+        <w:rPr>
+          <w:noProof/>
+        </w:rPr>
         <w:drawing>
           <wp:inline distT="0" distB="0" distL="0" distR="0" wp14:anchorId="735109F3" wp14:editId="7EF9E0F1">
             <wp:extent cx="5943600" cy="1584960"/>
@@ -1919,6 +1823,7 @@
   <w:style w:type="character" w:default="1" w:styleId="DefaultParagraphFont">
     <w:name w:val="Default Paragraph Font"/>
     <w:uiPriority w:val="1"/>
+    <w:semiHidden/>
     <w:unhideWhenUsed/>
   </w:style>
   <w:style w:type="table" w:default="1" w:styleId="TableNormal">

</xml_diff>